<commit_message>
First cut a summary article.
Former-commit-id: 20f07c7ce27e226441274be27fa73328b046b7eb
</commit_message>
<xml_diff>
--- a/Documents/Papers/Journal/Robotics-and-Computer-Integrated-Manufacturing/Ontology Based Action Planning and Verification for Agile Manufacturing/Reviewer Comment Response.docx
+++ b/Documents/Papers/Journal/Robotics-and-Computer-Integrated-Manufacturing/Ontology Based Action Planning and Verification for Agile Manufacturing/Reviewer Comment Response.docx
@@ -587,6 +587,14 @@
         <w:rPr>
           <w:color w:val="0070C0"/>
         </w:rPr>
+        <w:t>c</w:t>
+      </w:r>
+      <w:bookmarkStart w:id="0" w:name="_GoBack"/>
+      <w:bookmarkEnd w:id="0"/>
+      <w:r>
+        <w:rPr>
+          <w:color w:val="0070C0"/>
+        </w:rPr>
         <w:t>hanging to a different product would require different robot programming. I am not able to locate a reference that proves this statement. If one is available, I would be happy to add it.</w:t>
       </w:r>
       <w:r>
@@ -686,7 +694,6 @@
           <w:color w:val="0070C0"/>
         </w:rPr>
       </w:pPr>
-      <w:bookmarkStart w:id="0" w:name="_GoBack"/>
       <w:r>
         <w:rPr>
           <w:color w:val="0070C0"/>
@@ -694,7 +701,6 @@
         <w:t>This is standard PDDL representation and would lose meaning if presented in pseudo-code.</w:t>
       </w:r>
     </w:p>
-    <w:bookmarkEnd w:id="0"/>
     <w:p>
       <w:pPr>
         <w:pStyle w:val="NoSpacing"/>

</xml_diff>